<commit_message>
save point till feature modules concept
</commit_message>
<xml_diff>
--- a/Run Through - Angular Intermediate Training.docx
+++ b/Run Through - Angular Intermediate Training.docx
@@ -72,13 +72,7 @@
     </w:p>
     <w:p>
       <w:r>
-        <w:t>This</w:t>
-      </w:r>
-      <w:r>
-        <w:t xml:space="preserve"> is</w:t>
-      </w:r>
-      <w:r>
-        <w:t xml:space="preserve"> Abhijit Simha R, I am Front End Developer with 5+ years of experience predominantly in Angular.</w:t>
+        <w:t>This is Abhijit Simha R, I am Front End Developer with 5+ years of experience predominantly in Angular.</w:t>
       </w:r>
     </w:p>
     <w:p>
@@ -156,28 +150,1851 @@
     </w:p>
     <w:p>
       <w:pPr>
-        <w:rPr>
-          <w:b/>
-        </w:rPr>
-      </w:pPr>
-    </w:p>
-    <w:p>
-      <w:pPr>
-        <w:rPr>
-          <w:b/>
-        </w:rPr>
-      </w:pPr>
-      <w:r>
-        <w:rPr>
-          <w:b/>
-        </w:rPr>
-        <w:t>Silde 2</w:t>
-      </w:r>
-    </w:p>
-    <w:p>
+        <w:pStyle w:val="Default"/>
+        <w:rPr>
+          <w:sz w:val="22"/>
+          <w:szCs w:val="22"/>
+        </w:rPr>
+      </w:pPr>
+    </w:p>
+    <w:p>
+      <w:pPr>
+        <w:rPr>
+          <w:b/>
+        </w:rPr>
+      </w:pPr>
+      <w:r>
+        <w:rPr>
+          <w:b/>
+        </w:rPr>
+        <w:t>Slide 2</w:t>
+      </w:r>
+    </w:p>
+    <w:p>
+      <w:r>
+        <w:t>I hope everyone has Node setup on their machines and installed Angular.</w:t>
+      </w:r>
+    </w:p>
+    <w:p>
+      <w:r>
+        <w:t xml:space="preserve">If Angular is not yet installed please do install now, here are the </w:t>
+      </w:r>
+      <w:proofErr w:type="spellStart"/>
+      <w:r>
+        <w:t>cmd’s</w:t>
+      </w:r>
+      <w:proofErr w:type="spellEnd"/>
+      <w:r>
+        <w:t xml:space="preserve"> to install Angular.</w:t>
+      </w:r>
+    </w:p>
+    <w:p>
+      <w:pPr>
+        <w:pStyle w:val="Default"/>
+        <w:rPr>
+          <w:sz w:val="22"/>
+          <w:szCs w:val="22"/>
+        </w:rPr>
+      </w:pPr>
+      <w:r>
+        <w:rPr>
+          <w:sz w:val="22"/>
+          <w:szCs w:val="22"/>
+        </w:rPr>
+        <w:t xml:space="preserve">We can check the node version by giving the </w:t>
+      </w:r>
+      <w:proofErr w:type="spellStart"/>
+      <w:r>
+        <w:rPr>
+          <w:sz w:val="22"/>
+          <w:szCs w:val="22"/>
+        </w:rPr>
+        <w:t>cmd</w:t>
+      </w:r>
+      <w:proofErr w:type="spellEnd"/>
+      <w:r>
+        <w:rPr>
+          <w:sz w:val="22"/>
+          <w:szCs w:val="22"/>
+        </w:rPr>
+        <w:t xml:space="preserve"> </w:t>
+      </w:r>
+    </w:p>
+    <w:p>
+      <w:pPr>
+        <w:pStyle w:val="Default"/>
+        <w:rPr>
+          <w:sz w:val="22"/>
+          <w:szCs w:val="22"/>
+        </w:rPr>
+      </w:pPr>
+      <w:proofErr w:type="gramStart"/>
+      <w:r>
+        <w:rPr>
+          <w:sz w:val="22"/>
+          <w:szCs w:val="22"/>
+        </w:rPr>
+        <w:t>node</w:t>
+      </w:r>
+      <w:proofErr w:type="gramEnd"/>
+      <w:r>
+        <w:rPr>
+          <w:sz w:val="22"/>
+          <w:szCs w:val="22"/>
+        </w:rPr>
+        <w:t xml:space="preserve"> –version </w:t>
+      </w:r>
+    </w:p>
+    <w:p>
+      <w:pPr>
+        <w:pStyle w:val="Default"/>
+        <w:rPr>
+          <w:sz w:val="22"/>
+          <w:szCs w:val="22"/>
+        </w:rPr>
+      </w:pPr>
+    </w:p>
+    <w:p>
+      <w:pPr>
+        <w:pStyle w:val="Default"/>
+        <w:rPr>
+          <w:sz w:val="22"/>
+          <w:szCs w:val="22"/>
+        </w:rPr>
+      </w:pPr>
+      <w:r>
+        <w:rPr>
+          <w:sz w:val="22"/>
+          <w:szCs w:val="22"/>
+        </w:rPr>
+        <w:t xml:space="preserve">We need to point our </w:t>
+      </w:r>
+      <w:proofErr w:type="spellStart"/>
+      <w:r>
+        <w:rPr>
+          <w:sz w:val="22"/>
+          <w:szCs w:val="22"/>
+        </w:rPr>
+        <w:t>npm</w:t>
+      </w:r>
+      <w:proofErr w:type="spellEnd"/>
+      <w:r>
+        <w:rPr>
+          <w:sz w:val="22"/>
+          <w:szCs w:val="22"/>
+        </w:rPr>
+        <w:t xml:space="preserve"> registry to OPTUM’s </w:t>
+      </w:r>
+      <w:proofErr w:type="spellStart"/>
+      <w:r>
+        <w:rPr>
+          <w:sz w:val="22"/>
+          <w:szCs w:val="22"/>
+        </w:rPr>
+        <w:t>npm</w:t>
+      </w:r>
+      <w:proofErr w:type="spellEnd"/>
+      <w:r>
+        <w:rPr>
+          <w:sz w:val="22"/>
+          <w:szCs w:val="22"/>
+        </w:rPr>
+        <w:t xml:space="preserve"> registry to install any </w:t>
+      </w:r>
+      <w:proofErr w:type="spellStart"/>
+      <w:r>
+        <w:rPr>
+          <w:sz w:val="22"/>
+          <w:szCs w:val="22"/>
+        </w:rPr>
+        <w:t>npm</w:t>
+      </w:r>
+      <w:proofErr w:type="spellEnd"/>
+      <w:r>
+        <w:rPr>
+          <w:sz w:val="22"/>
+          <w:szCs w:val="22"/>
+        </w:rPr>
+        <w:t xml:space="preserve"> package, so please give this </w:t>
+      </w:r>
+      <w:proofErr w:type="spellStart"/>
+      <w:r>
+        <w:rPr>
+          <w:sz w:val="22"/>
+          <w:szCs w:val="22"/>
+        </w:rPr>
+        <w:t>cmd</w:t>
+      </w:r>
+      <w:proofErr w:type="spellEnd"/>
+      <w:r>
+        <w:rPr>
+          <w:sz w:val="22"/>
+          <w:szCs w:val="22"/>
+        </w:rPr>
+        <w:t xml:space="preserve"> </w:t>
+      </w:r>
+    </w:p>
+    <w:p>
+      <w:pPr>
+        <w:pStyle w:val="Default"/>
+        <w:rPr>
+          <w:sz w:val="22"/>
+          <w:szCs w:val="22"/>
+        </w:rPr>
+      </w:pPr>
+      <w:proofErr w:type="spellStart"/>
+      <w:proofErr w:type="gramStart"/>
+      <w:r>
+        <w:rPr>
+          <w:sz w:val="22"/>
+          <w:szCs w:val="22"/>
+        </w:rPr>
+        <w:t>npm</w:t>
+      </w:r>
+      <w:proofErr w:type="spellEnd"/>
+      <w:proofErr w:type="gramEnd"/>
+      <w:r>
+        <w:rPr>
+          <w:sz w:val="22"/>
+          <w:szCs w:val="22"/>
+        </w:rPr>
+        <w:t xml:space="preserve"> </w:t>
+      </w:r>
+      <w:proofErr w:type="spellStart"/>
+      <w:r>
+        <w:rPr>
+          <w:sz w:val="22"/>
+          <w:szCs w:val="22"/>
+        </w:rPr>
+        <w:t>config</w:t>
+      </w:r>
+      <w:proofErr w:type="spellEnd"/>
+      <w:r>
+        <w:rPr>
+          <w:sz w:val="22"/>
+          <w:szCs w:val="22"/>
+        </w:rPr>
+        <w:t xml:space="preserve"> set registry https://repo1.uhc.com/artifactory/api/npm/npm-virtual/ --global </w:t>
+      </w:r>
+    </w:p>
+    <w:p>
+      <w:pPr>
+        <w:pStyle w:val="Default"/>
+        <w:rPr>
+          <w:sz w:val="22"/>
+          <w:szCs w:val="22"/>
+        </w:rPr>
+      </w:pPr>
+    </w:p>
+    <w:p>
+      <w:pPr>
+        <w:pStyle w:val="Default"/>
+        <w:rPr>
+          <w:sz w:val="22"/>
+          <w:szCs w:val="22"/>
+        </w:rPr>
+      </w:pPr>
+      <w:r>
+        <w:rPr>
+          <w:sz w:val="22"/>
+          <w:szCs w:val="22"/>
+        </w:rPr>
+        <w:t xml:space="preserve">Once it is done give this </w:t>
+      </w:r>
+      <w:proofErr w:type="spellStart"/>
+      <w:r>
+        <w:rPr>
+          <w:sz w:val="22"/>
+          <w:szCs w:val="22"/>
+        </w:rPr>
+        <w:t>cmd</w:t>
+      </w:r>
+      <w:proofErr w:type="spellEnd"/>
+      <w:r>
+        <w:rPr>
+          <w:sz w:val="22"/>
+          <w:szCs w:val="22"/>
+        </w:rPr>
+        <w:t xml:space="preserve"> </w:t>
+      </w:r>
+    </w:p>
+    <w:p>
+      <w:r>
+        <w:t>“</w:t>
+      </w:r>
+      <w:proofErr w:type="spellStart"/>
+      <w:proofErr w:type="gramStart"/>
+      <w:r>
+        <w:t>npm</w:t>
+      </w:r>
+      <w:proofErr w:type="spellEnd"/>
+      <w:proofErr w:type="gramEnd"/>
+      <w:r>
+        <w:t xml:space="preserve"> install -g @angular/cli”</w:t>
+      </w:r>
+    </w:p>
+    <w:p>
+      <w:pPr>
+        <w:rPr>
+          <w:b/>
+        </w:rPr>
+      </w:pPr>
+      <w:r>
+        <w:rPr>
+          <w:b/>
+        </w:rPr>
+        <w:t>Slide 3</w:t>
+      </w:r>
+    </w:p>
+    <w:p>
+      <w:r>
+        <w:t>Now,</w:t>
+      </w:r>
+      <w:r>
+        <w:t xml:space="preserve"> once Angular is installed</w:t>
+      </w:r>
+      <w:r>
+        <w:t xml:space="preserve"> c</w:t>
+      </w:r>
+      <w:r>
+        <w:t xml:space="preserve">reate a folder on </w:t>
+      </w:r>
+      <w:r>
+        <w:t>y</w:t>
+      </w:r>
+      <w:r>
+        <w:t xml:space="preserve">our machine where you want to build the </w:t>
+      </w:r>
+      <w:r>
+        <w:t>Angular A</w:t>
+      </w:r>
+      <w:r>
+        <w:t xml:space="preserve">pp and open </w:t>
+      </w:r>
+      <w:proofErr w:type="spellStart"/>
+      <w:r>
+        <w:t>cmd</w:t>
+      </w:r>
+      <w:proofErr w:type="spellEnd"/>
+      <w:r>
+        <w:t xml:space="preserve"> prompt in that location.</w:t>
+      </w:r>
+    </w:p>
+    <w:p>
+      <w:r>
+        <w:t>Let</w:t>
+      </w:r>
+      <w:r>
+        <w:t xml:space="preserve">’s create an Angular project by giving the </w:t>
+      </w:r>
+      <w:proofErr w:type="spellStart"/>
+      <w:r>
+        <w:t>cmd</w:t>
+      </w:r>
+      <w:proofErr w:type="spellEnd"/>
+    </w:p>
+    <w:p>
+      <w:proofErr w:type="gramStart"/>
+      <w:r>
+        <w:t>ng</w:t>
+      </w:r>
+      <w:proofErr w:type="gramEnd"/>
+      <w:r>
+        <w:t xml:space="preserve"> new my-app</w:t>
+      </w:r>
+    </w:p>
+    <w:p>
+      <w:r>
+        <w:t>No for strict type checking as we are going to explore &amp; learn now.</w:t>
+      </w:r>
+      <w:r>
+        <w:br/>
+        <w:t>Yes for routing</w:t>
+      </w:r>
+      <w:r>
+        <w:br/>
+        <w:t>Select SCSS for styling</w:t>
+      </w:r>
+    </w:p>
+    <w:p>
+      <w:pPr>
+        <w:rPr>
+          <w:b/>
+        </w:rPr>
+      </w:pPr>
+      <w:r>
+        <w:rPr>
+          <w:b/>
+        </w:rPr>
+        <w:t>Slide 4</w:t>
+      </w:r>
+    </w:p>
+    <w:p>
+      <w:r>
+        <w:t>Before we start, let’s have recap of Angular Basics.</w:t>
+      </w:r>
+    </w:p>
+    <w:p>
+      <w:r>
+        <w:t xml:space="preserve">On a high level this is how </w:t>
+      </w:r>
+      <w:proofErr w:type="spellStart"/>
+      <w:r>
+        <w:t>Angular’s</w:t>
+      </w:r>
+      <w:proofErr w:type="spellEnd"/>
+      <w:r>
+        <w:t xml:space="preserve"> Architecture looks like, Angular application is loaded into the browser through which the API calls are made to render the data from backend</w:t>
+      </w:r>
+    </w:p>
+    <w:p>
+      <w:r>
+        <w:rPr>
+          <w:b/>
+        </w:rPr>
+        <w:t>Slide 5</w:t>
+      </w:r>
+    </w:p>
+    <w:p>
+      <w:r>
+        <w:t xml:space="preserve">Angular application is a SPA and all the views are displayed in one single page </w:t>
+      </w:r>
+      <w:proofErr w:type="spellStart"/>
+      <w:r>
+        <w:t>i.e</w:t>
+      </w:r>
+      <w:proofErr w:type="spellEnd"/>
+      <w:r>
+        <w:t xml:space="preserve">, index.html. </w:t>
+      </w:r>
+    </w:p>
+    <w:p>
+      <w:r>
+        <w:t>The applications that are contained within one web page are called Single Page Applications (SPA)</w:t>
+      </w:r>
+    </w:p>
+    <w:p/>
+    <w:p/>
+    <w:p/>
+    <w:p>
+      <w:r>
+        <w:t>This is because a single page application executes the logic in the browser, instead of a server. It does so with JavaScript frameworks that can lift this heavy data on the client-side. JavaScript also enables an SPA to reload only those parts of the app that a user requests for, not the entire app. As a result, SPAs are known to deliver fast and efficient performance.</w:t>
+      </w:r>
+    </w:p>
+    <w:p>
+      <w:r>
+        <w:t>The pages in SPA are segregated into views and these views take turns and appear on that one page which is index.html and the process of determining the view is managed by Routing.</w:t>
+      </w:r>
+      <w:r>
+        <w:t xml:space="preserve"> We will look into Routing in a short while.</w:t>
+      </w:r>
+    </w:p>
+    <w:p>
+      <w:pPr>
+        <w:pStyle w:val="Default"/>
+        <w:rPr>
+          <w:sz w:val="22"/>
+          <w:szCs w:val="22"/>
+        </w:rPr>
+      </w:pPr>
+      <w:r>
+        <w:rPr>
+          <w:sz w:val="22"/>
+          <w:szCs w:val="22"/>
+        </w:rPr>
+        <w:t xml:space="preserve">On the contrary, a multi-page application (MPA) is an app that has more than one page. It works in a traditional way, requiring the app to reload entirely every time a user interacts with it or moves from one view to another view. Here each view is a page. </w:t>
+      </w:r>
+      <w:r>
+        <w:rPr>
+          <w:sz w:val="22"/>
+          <w:szCs w:val="22"/>
+        </w:rPr>
+        <w:br/>
+      </w:r>
+    </w:p>
+    <w:p>
+      <w:r>
+        <w:t>SPA’s are way Faster and Responsive when compared to MPA’s.</w:t>
+      </w:r>
+    </w:p>
+    <w:p>
+      <w:pPr>
+        <w:rPr>
+          <w:b/>
+        </w:rPr>
+      </w:pPr>
+      <w:r>
+        <w:rPr>
+          <w:b/>
+        </w:rPr>
+        <w:t>Slide 6</w:t>
+      </w:r>
+    </w:p>
+    <w:p>
+      <w:r>
+        <w:t xml:space="preserve">Every application will have </w:t>
+      </w:r>
+      <w:proofErr w:type="spellStart"/>
+      <w:r>
+        <w:t>atleast</w:t>
+      </w:r>
+      <w:proofErr w:type="spellEnd"/>
+      <w:r>
+        <w:t xml:space="preserve"> one module &amp; one component which are root module &amp; root component</w:t>
+      </w:r>
+      <w:r>
+        <w:t>.</w:t>
+      </w:r>
+    </w:p>
+    <w:p>
+      <w:proofErr w:type="gramStart"/>
+      <w:r>
+        <w:rPr>
+          <w:b/>
+          <w:u w:val="single"/>
+        </w:rPr>
+        <w:t>Components</w:t>
+      </w:r>
+      <w:r>
+        <w:rPr>
+          <w:b/>
+        </w:rPr>
+        <w:t xml:space="preserve"> </w:t>
+      </w:r>
+      <w:r>
+        <w:rPr>
+          <w:b/>
+        </w:rPr>
+        <w:t>:</w:t>
+      </w:r>
+      <w:proofErr w:type="gramEnd"/>
+      <w:r>
+        <w:rPr>
+          <w:b/>
+        </w:rPr>
+        <w:t xml:space="preserve"> </w:t>
+      </w:r>
+      <w:r>
+        <w:rPr>
+          <w:b/>
+        </w:rPr>
+        <w:br/>
+      </w:r>
+      <w:r>
+        <w:rPr>
+          <w:b/>
+        </w:rPr>
+        <w:br/>
+      </w:r>
+      <w:r>
+        <w:t>Each component has a template for view &amp; a class for the code associated with the view and the Metadata that identifies an Angular component. We can see the metadata in @component decorator which has ‘selector’, it is the component tag to be used in other component’s html to render this component, ‘</w:t>
+      </w:r>
+      <w:proofErr w:type="spellStart"/>
+      <w:r>
+        <w:t>templateUrl</w:t>
+      </w:r>
+      <w:proofErr w:type="spellEnd"/>
+      <w:r>
+        <w:t xml:space="preserve">’ it contains the reference address of the .html file this is a linked template. We can also define inline template, (Note: use </w:t>
+      </w:r>
+      <w:proofErr w:type="spellStart"/>
+      <w:r>
+        <w:t>backticks</w:t>
+      </w:r>
+      <w:proofErr w:type="spellEnd"/>
+      <w:r>
+        <w:t xml:space="preserve"> for multiple lines). Next we have ‘</w:t>
+      </w:r>
+      <w:proofErr w:type="spellStart"/>
+      <w:r>
+        <w:t>styleUrls</w:t>
+      </w:r>
+      <w:proofErr w:type="spellEnd"/>
+      <w:r>
+        <w:t>’, it contains the reference address of the .</w:t>
+      </w:r>
+      <w:proofErr w:type="spellStart"/>
+      <w:r>
+        <w:t>scss</w:t>
+      </w:r>
+      <w:proofErr w:type="spellEnd"/>
+      <w:r>
+        <w:t xml:space="preserve"> file (styling file </w:t>
+      </w:r>
+      <w:proofErr w:type="spellStart"/>
+      <w:r>
+        <w:t>css</w:t>
+      </w:r>
+      <w:proofErr w:type="spellEnd"/>
+      <w:r>
+        <w:t xml:space="preserve"> or </w:t>
+      </w:r>
+      <w:proofErr w:type="spellStart"/>
+      <w:r>
+        <w:t>scss</w:t>
+      </w:r>
+      <w:proofErr w:type="spellEnd"/>
+      <w:r>
+        <w:t xml:space="preserve"> based on our selection).</w:t>
+      </w:r>
+    </w:p>
+    <w:p>
+      <w:r>
+        <w:t>A decorator is function that adds metadata to a class, its members or its method arguments.</w:t>
+      </w:r>
+    </w:p>
+    <w:p>
+      <w:r>
+        <w:t>Class is construct allows us to create a type with properties that define data elements &amp; methods that provide functionality.</w:t>
+      </w:r>
+    </w:p>
+    <w:p>
+      <w:r>
+        <w:t>All the components are pulled together into an application by defining Angular modules. Modules organize the application.</w:t>
+      </w:r>
+    </w:p>
+    <w:p>
+      <w:r>
+        <w:t xml:space="preserve">Every Angular application has </w:t>
+      </w:r>
+      <w:proofErr w:type="spellStart"/>
+      <w:r>
+        <w:t>atleast</w:t>
+      </w:r>
+      <w:proofErr w:type="spellEnd"/>
+      <w:r>
+        <w:t xml:space="preserve"> one module called root module (</w:t>
+      </w:r>
+      <w:proofErr w:type="spellStart"/>
+      <w:r>
+        <w:t>app.module.ts</w:t>
+      </w:r>
+      <w:proofErr w:type="spellEnd"/>
+      <w:r>
+        <w:t>) and this root module will have one root component (</w:t>
+      </w:r>
+      <w:proofErr w:type="spellStart"/>
+      <w:r>
+        <w:t>appComponent</w:t>
+      </w:r>
+      <w:proofErr w:type="spellEnd"/>
+      <w:r>
+        <w:t xml:space="preserve">) which will be bootstrapped. It is in this root component where the whole </w:t>
+      </w:r>
+      <w:proofErr w:type="gramStart"/>
+      <w:r>
+        <w:t>Angular</w:t>
+      </w:r>
+      <w:proofErr w:type="gramEnd"/>
+      <w:r>
+        <w:t xml:space="preserve"> application runs.</w:t>
+      </w:r>
+    </w:p>
+    <w:p>
+      <w:r>
+        <w:t>Root module can have any number of Feature modules, Shared modules.</w:t>
+      </w:r>
+    </w:p>
+    <w:p>
+      <w:proofErr w:type="gramStart"/>
+      <w:r>
+        <w:rPr>
+          <w:b/>
+          <w:u w:val="single"/>
+        </w:rPr>
+        <w:t>Modules</w:t>
+      </w:r>
+      <w:r>
+        <w:t xml:space="preserve"> </w:t>
+      </w:r>
+      <w:r>
+        <w:t>:</w:t>
+      </w:r>
+      <w:proofErr w:type="gramEnd"/>
+      <w:r>
+        <w:br/>
+      </w:r>
+      <w:r>
+        <w:br/>
+      </w:r>
+      <w:r>
+        <w:t>Modules organize the application into cohesive blocks</w:t>
+      </w:r>
+      <w:r>
+        <w:t xml:space="preserve"> </w:t>
+      </w:r>
+      <w:r>
+        <w:t xml:space="preserve">of functionality </w:t>
+      </w:r>
+      <w:r>
+        <w:t>&amp; organize, modularize our application and promote code reusability. Because a component can exported from one module and used in another module.</w:t>
+      </w:r>
+    </w:p>
+    <w:p>
+      <w:r>
+        <w:t>Modules provide the environment for resolving pipes &amp; directives into our component’s templates. They also selectively aggregate classes from other modules &amp; re-export them to use in convenient module.</w:t>
+      </w:r>
+    </w:p>
+    <w:p>
+      <w:r>
+        <w:t>Module also has metadata that is defined in @</w:t>
+      </w:r>
+      <w:proofErr w:type="spellStart"/>
+      <w:r>
+        <w:t>NgModule</w:t>
+      </w:r>
+      <w:proofErr w:type="spellEnd"/>
+      <w:r>
+        <w:t xml:space="preserve"> decorator.</w:t>
+      </w:r>
+    </w:p>
+    <w:p>
+      <w:r>
+        <w:t>In @</w:t>
+      </w:r>
+      <w:proofErr w:type="spellStart"/>
+      <w:r>
+        <w:t>NgModule</w:t>
+      </w:r>
+      <w:proofErr w:type="spellEnd"/>
+      <w:r>
+        <w:t xml:space="preserve"> decorator we have 5 arrays,</w:t>
+      </w:r>
+    </w:p>
+    <w:p>
+      <w:pPr>
+        <w:pStyle w:val="Default"/>
+        <w:rPr>
+          <w:sz w:val="22"/>
+          <w:szCs w:val="22"/>
+        </w:rPr>
+      </w:pPr>
+      <w:proofErr w:type="gramStart"/>
+      <w:r>
+        <w:rPr>
+          <w:b/>
+          <w:bCs/>
+          <w:sz w:val="22"/>
+          <w:szCs w:val="22"/>
+        </w:rPr>
+        <w:t xml:space="preserve">declarations </w:t>
+      </w:r>
+      <w:r>
+        <w:rPr>
+          <w:sz w:val="22"/>
+          <w:szCs w:val="22"/>
+        </w:rPr>
+        <w:t>:</w:t>
+      </w:r>
+      <w:proofErr w:type="gramEnd"/>
+      <w:r>
+        <w:rPr>
+          <w:sz w:val="22"/>
+          <w:szCs w:val="22"/>
+        </w:rPr>
+        <w:t xml:space="preserve"> Every component, directive, pipe that we create is declared by a module in declaration array which belongs to that module. The declared components, directives, pipes are private by default. We can make accessible by exporting them. </w:t>
+      </w:r>
+      <w:r>
+        <w:rPr>
+          <w:sz w:val="22"/>
+          <w:szCs w:val="22"/>
+        </w:rPr>
+        <w:br/>
+      </w:r>
+    </w:p>
+    <w:p>
+      <w:pPr>
+        <w:pStyle w:val="Default"/>
+        <w:rPr>
+          <w:sz w:val="22"/>
+          <w:szCs w:val="22"/>
+        </w:rPr>
+      </w:pPr>
+      <w:r>
+        <w:rPr>
+          <w:sz w:val="22"/>
+          <w:szCs w:val="22"/>
+        </w:rPr>
+        <w:lastRenderedPageBreak/>
+        <w:t xml:space="preserve">Never re-declare components, pipes, directives that belong to other modules, they should imported in imports </w:t>
+      </w:r>
+      <w:proofErr w:type="spellStart"/>
+      <w:r>
+        <w:rPr>
+          <w:sz w:val="22"/>
+          <w:szCs w:val="22"/>
+        </w:rPr>
+        <w:t>arrary</w:t>
+      </w:r>
+      <w:proofErr w:type="spellEnd"/>
+      <w:r>
+        <w:rPr>
+          <w:sz w:val="22"/>
+          <w:szCs w:val="22"/>
+        </w:rPr>
+        <w:t xml:space="preserve">. </w:t>
+      </w:r>
+      <w:r>
+        <w:rPr>
+          <w:sz w:val="22"/>
+          <w:szCs w:val="22"/>
+        </w:rPr>
+        <w:br/>
+      </w:r>
+    </w:p>
+    <w:p>
+      <w:pPr>
+        <w:pStyle w:val="Default"/>
+        <w:rPr>
+          <w:sz w:val="22"/>
+          <w:szCs w:val="22"/>
+        </w:rPr>
+      </w:pPr>
+      <w:r>
+        <w:rPr>
+          <w:b/>
+          <w:bCs/>
+          <w:sz w:val="22"/>
+          <w:szCs w:val="22"/>
+        </w:rPr>
+        <w:t>Imports</w:t>
+      </w:r>
+      <w:r>
+        <w:rPr>
+          <w:sz w:val="22"/>
+          <w:szCs w:val="22"/>
+        </w:rPr>
+        <w:t xml:space="preserve">: This is where other modules can be extended by importing them here. It allows us to import modules which export their components, directives, pipes. Importing a module does give access to all the imports of that module, it only gives access its exports. </w:t>
+      </w:r>
+      <w:r>
+        <w:rPr>
+          <w:sz w:val="22"/>
+          <w:szCs w:val="22"/>
+        </w:rPr>
+        <w:br/>
+      </w:r>
+    </w:p>
+    <w:p>
+      <w:pPr>
+        <w:pStyle w:val="Default"/>
+        <w:rPr>
+          <w:sz w:val="22"/>
+          <w:szCs w:val="22"/>
+        </w:rPr>
+      </w:pPr>
+      <w:r>
+        <w:rPr>
+          <w:b/>
+          <w:bCs/>
+          <w:sz w:val="22"/>
+          <w:szCs w:val="22"/>
+        </w:rPr>
+        <w:t>Exports</w:t>
+      </w:r>
+      <w:r>
+        <w:rPr>
+          <w:sz w:val="22"/>
+          <w:szCs w:val="22"/>
+        </w:rPr>
+        <w:t xml:space="preserve">: This array allows us to share module’s components, directives, pipes with other modules. We can also re-export imported Third part modules &amp; Core modules &amp; any module. </w:t>
+      </w:r>
+      <w:r>
+        <w:rPr>
+          <w:sz w:val="22"/>
+          <w:szCs w:val="22"/>
+        </w:rPr>
+        <w:br/>
+      </w:r>
+    </w:p>
+    <w:p>
+      <w:pPr>
+        <w:pStyle w:val="Default"/>
+        <w:rPr>
+          <w:sz w:val="22"/>
+          <w:szCs w:val="22"/>
+        </w:rPr>
+      </w:pPr>
+      <w:r>
+        <w:rPr>
+          <w:b/>
+          <w:bCs/>
+          <w:sz w:val="22"/>
+          <w:szCs w:val="22"/>
+        </w:rPr>
+        <w:t xml:space="preserve">Providers: </w:t>
+      </w:r>
+      <w:r>
+        <w:rPr>
+          <w:sz w:val="22"/>
+          <w:szCs w:val="22"/>
+        </w:rPr>
+        <w:t xml:space="preserve">Angular registers service providers for our application in the providers array of the decorator at the module level or component level (providers can also be in defined in component decorator). Any service </w:t>
+      </w:r>
+      <w:proofErr w:type="spellStart"/>
+      <w:r>
+        <w:rPr>
+          <w:sz w:val="22"/>
+          <w:szCs w:val="22"/>
+        </w:rPr>
+        <w:t>i.e</w:t>
+      </w:r>
+      <w:proofErr w:type="spellEnd"/>
+      <w:r>
+        <w:rPr>
+          <w:sz w:val="22"/>
+          <w:szCs w:val="22"/>
+        </w:rPr>
+        <w:t xml:space="preserve">, added to this array will be registered at root of the application. </w:t>
+      </w:r>
+      <w:r>
+        <w:rPr>
+          <w:sz w:val="22"/>
+          <w:szCs w:val="22"/>
+        </w:rPr>
+        <w:br/>
+      </w:r>
+    </w:p>
+    <w:p>
+      <w:r>
+        <w:rPr>
+          <w:b/>
+          <w:bCs/>
+        </w:rPr>
+        <w:t xml:space="preserve">Bootstrap: </w:t>
+      </w:r>
+      <w:r>
+        <w:t xml:space="preserve">This array defines the starting point of the application. Every application should bootstrap </w:t>
+      </w:r>
+      <w:proofErr w:type="spellStart"/>
+      <w:r>
+        <w:t>atleast</w:t>
+      </w:r>
+      <w:proofErr w:type="spellEnd"/>
+      <w:r>
+        <w:t xml:space="preserve"> one component which is the root component. Bootstrap array should only be used in root application module (app module) and should not be used in any other module.</w:t>
+      </w:r>
+      <w:r>
+        <w:br/>
+      </w:r>
+      <w:r>
+        <w:br/>
+      </w:r>
+      <w:proofErr w:type="gramStart"/>
+      <w:r>
+        <w:rPr>
+          <w:b/>
+          <w:u w:val="single"/>
+        </w:rPr>
+        <w:t>Services</w:t>
+      </w:r>
+      <w:r>
+        <w:t xml:space="preserve"> :</w:t>
+      </w:r>
+      <w:proofErr w:type="gramEnd"/>
+      <w:r>
+        <w:br/>
+      </w:r>
+      <w:r>
+        <w:br/>
+      </w:r>
+      <w:r>
+        <w:t xml:space="preserve">Service is class with a focused purpose and implements functionality i.e., independent from any component. </w:t>
+      </w:r>
+      <w:r>
+        <w:t>Services are a great way to share information among classes that don't know each other</w:t>
+      </w:r>
+      <w:r>
+        <w:t xml:space="preserve"> and provide us the ability to share data or logic across the components</w:t>
+      </w:r>
+      <w:r>
+        <w:t>.</w:t>
+      </w:r>
+    </w:p>
+    <w:p>
+      <w:r>
+        <w:t>Services encapsulate external interactions such as data access (API calls).</w:t>
+      </w:r>
+    </w:p>
+    <w:p>
+      <w:r>
+        <w:t xml:space="preserve">That is all for the recap of the basic guys. </w:t>
+      </w:r>
+    </w:p>
+    <w:p>
+      <w:r>
+        <w:t xml:space="preserve">Let’s get a bit </w:t>
+      </w:r>
+      <w:r>
+        <w:t>deeper</w:t>
+      </w:r>
+      <w:r>
+        <w:t xml:space="preserve"> into the concepts now.</w:t>
+      </w:r>
+    </w:p>
+    <w:p>
+      <w:pPr>
+        <w:rPr>
+          <w:b/>
+        </w:rPr>
+      </w:pPr>
+      <w:r>
+        <w:rPr>
+          <w:b/>
+        </w:rPr>
+        <w:t>Slide 7</w:t>
+      </w:r>
+    </w:p>
+    <w:p>
+      <w:r>
+        <w:t>Angular follows a Singleton design pattern when implementing a service which means there will be only one instance of the service that exists in an application and this instance will be invoked when the service is injected into components</w:t>
+      </w:r>
+      <w:r>
+        <w:t xml:space="preserve"> through Dependency Injection</w:t>
+      </w:r>
+      <w:r>
+        <w:t>.</w:t>
+      </w:r>
+      <w:r>
+        <w:t xml:space="preserve"> </w:t>
+      </w:r>
+    </w:p>
+    <w:p>
+      <w:r>
+        <w:rPr>
+          <w:b/>
+        </w:rPr>
+        <w:t>Dependency Injection</w:t>
+      </w:r>
+      <w:r>
+        <w:rPr>
+          <w:b/>
+        </w:rPr>
+        <w:t xml:space="preserve"> </w:t>
+      </w:r>
+      <w:r>
+        <w:t xml:space="preserve">is coding pattern in which a class </w:t>
+      </w:r>
+      <w:r>
+        <w:t xml:space="preserve">receives the instances of Objects it needs (called dependencies) from an external source rather than them itself. </w:t>
+      </w:r>
+    </w:p>
+    <w:p>
+      <w:r>
+        <w:t xml:space="preserve">In Angular the external source for providing these Objects (dependencies) is the </w:t>
+      </w:r>
+      <w:r>
+        <w:rPr>
+          <w:b/>
+        </w:rPr>
+        <w:t>Injector</w:t>
+      </w:r>
+      <w:r>
+        <w:t xml:space="preserve"> and all the services are &amp; should be registered with Angular Injector. Reg</w:t>
+      </w:r>
+      <w:r>
+        <w:t xml:space="preserve">istering a Service with Angular Injector can be done with the help of a provider. Essentially what a provider does is it </w:t>
+      </w:r>
+      <w:r>
+        <w:t xml:space="preserve">returns a service. </w:t>
+      </w:r>
+    </w:p>
+    <w:p>
+      <w:r>
+        <w:t>Now, for a provider to provide the services registered with it, the provider also in turn has to be registered. Providers can be registered by defining it in the “</w:t>
+      </w:r>
+      <w:proofErr w:type="spellStart"/>
+      <w:r>
+        <w:t>provideIn</w:t>
+      </w:r>
+      <w:proofErr w:type="spellEnd"/>
+      <w:r>
+        <w:t xml:space="preserve">” property of </w:t>
+      </w:r>
+      <w:proofErr w:type="gramStart"/>
+      <w:r>
+        <w:t>@Injectable(</w:t>
+      </w:r>
+      <w:proofErr w:type="gramEnd"/>
+      <w:r>
+        <w:t xml:space="preserve">) </w:t>
+      </w:r>
+      <w:proofErr w:type="spellStart"/>
+      <w:r>
+        <w:t>decorator’s</w:t>
+      </w:r>
+      <w:proofErr w:type="spellEnd"/>
+      <w:r>
+        <w:t xml:space="preserve"> of the service or as part of the component decorator’s in the “providers” array property or as part of the module’s “providers” array property.</w:t>
+      </w:r>
+    </w:p>
+    <w:p>
+      <w:r>
+        <w:t>Now that the services are provided, they can be injected into components constructor (this is called as dependency injection) and utilized. Essentially what is happening is that whenever a service is injected into an component’s constructor it searches for that inject service class in the providers array of component, if found it will retrieve the service class instance and provide it to the component if not found it will look up further and searches it in the component’s parent component and if no found there it will keep on searching till topmost parent arrives and if it does not find it there, then it looks up in the providers array of the component’s Module and if does not find there it go the parent module and it goes up till the root module which is the parent module of the whole application and fetches the service instance. If it is not found even here, it will throw a</w:t>
+      </w:r>
+      <w:r>
+        <w:t xml:space="preserve"> “</w:t>
+      </w:r>
+      <w:proofErr w:type="spellStart"/>
+      <w:r>
+        <w:t>NullInjectorError</w:t>
+      </w:r>
+      <w:proofErr w:type="spellEnd"/>
+      <w:r>
+        <w:t>”</w:t>
+      </w:r>
+      <w:r>
+        <w:t>.</w:t>
+      </w:r>
+    </w:p>
+    <w:p>
+      <w:r>
+        <w:t>Now, that’s how a service works.</w:t>
+      </w:r>
+    </w:p>
+    <w:p/>
+    <w:p>
+      <w:r>
+        <w:rPr>
+          <w:b/>
+        </w:rPr>
+        <w:lastRenderedPageBreak/>
+        <w:t>Slide 8</w:t>
+      </w:r>
+    </w:p>
+    <w:p>
+      <w:r>
+        <w:t xml:space="preserve">These services can be scoped according to our need. </w:t>
+      </w:r>
+    </w:p>
+    <w:p>
+      <w:r>
+        <w:rPr>
+          <w:b/>
+        </w:rPr>
+        <w:t>Root Level</w:t>
+      </w:r>
+      <w:r>
+        <w:t xml:space="preserve">: </w:t>
+      </w:r>
+      <w:r>
+        <w:t xml:space="preserve">If the provider is registered in the </w:t>
+      </w:r>
+      <w:r>
+        <w:t>root module i.e.,  either by providing in “</w:t>
+      </w:r>
+      <w:proofErr w:type="spellStart"/>
+      <w:r>
+        <w:t>AppModule</w:t>
+      </w:r>
+      <w:proofErr w:type="spellEnd"/>
+      <w:r>
+        <w:t xml:space="preserve"> ’s” providers array or by specifying ‘root’ “</w:t>
+      </w:r>
+      <w:proofErr w:type="spellStart"/>
+      <w:r>
+        <w:t>provideIn</w:t>
+      </w:r>
+      <w:proofErr w:type="spellEnd"/>
+      <w:r>
+        <w:t xml:space="preserve">” of Service </w:t>
+      </w:r>
+      <w:r>
+        <w:t xml:space="preserve">property of @Injectable decorator </w:t>
+      </w:r>
+      <w:r>
+        <w:t xml:space="preserve">(which will be the case mostly these days) then the service will be registered with Angular Injector at the app root level </w:t>
+      </w:r>
+      <w:proofErr w:type="spellStart"/>
+      <w:r>
+        <w:t>i.e</w:t>
+      </w:r>
+      <w:proofErr w:type="spellEnd"/>
+      <w:r>
+        <w:t>, application level (global level).</w:t>
+      </w:r>
+    </w:p>
+    <w:p>
+      <w:r>
+        <w:rPr>
+          <w:b/>
+        </w:rPr>
+        <w:t xml:space="preserve">Module </w:t>
+      </w:r>
+      <w:r>
+        <w:rPr>
+          <w:b/>
+        </w:rPr>
+        <w:t>L</w:t>
+      </w:r>
+      <w:r>
+        <w:rPr>
+          <w:b/>
+        </w:rPr>
+        <w:t>evel</w:t>
+      </w:r>
+      <w:r>
+        <w:t xml:space="preserve">: </w:t>
+      </w:r>
+      <w:r>
+        <w:t>If the provider is registered in any particular module’s providers array</w:t>
+      </w:r>
+      <w:r>
+        <w:t xml:space="preserve"> or by specifying Module name in “</w:t>
+      </w:r>
+      <w:proofErr w:type="spellStart"/>
+      <w:r>
+        <w:t>provideIn</w:t>
+      </w:r>
+      <w:proofErr w:type="spellEnd"/>
+      <w:r>
+        <w:t>”</w:t>
+      </w:r>
+      <w:r>
+        <w:t xml:space="preserve"> </w:t>
+      </w:r>
+      <w:r>
+        <w:t>of Service property of @Injectable decorator then the service will be available at that particular module level and will not be available at root level or for any other module.</w:t>
+      </w:r>
+    </w:p>
+    <w:p>
+      <w:r>
+        <w:rPr>
+          <w:b/>
+        </w:rPr>
+        <w:t>Component Level</w:t>
+      </w:r>
+      <w:r>
+        <w:rPr>
+          <w:b/>
+        </w:rPr>
+        <w:t xml:space="preserve">: </w:t>
+      </w:r>
+      <w:r>
+        <w:t>If the provider is registered in a component’s providers array then the</w:t>
+      </w:r>
+      <w:r>
+        <w:t xml:space="preserve"> service will be available at component level. If the service is already registered with root module, then the Injector will provide the </w:t>
+      </w:r>
+      <w:proofErr w:type="spellStart"/>
+      <w:r>
+        <w:t>serive</w:t>
+      </w:r>
+      <w:proofErr w:type="spellEnd"/>
+      <w:r>
+        <w:t xml:space="preserve"> with a unique instance for the component.</w:t>
+      </w:r>
+    </w:p>
+    <w:p>
+      <w:r>
+        <w:rPr>
+          <w:b/>
+        </w:rPr>
+        <w:t>Limited Provider Scope with Lazy Loaded Modules</w:t>
+      </w:r>
+      <w:r>
+        <w:rPr>
+          <w:b/>
+        </w:rPr>
+        <w:t xml:space="preserve">: </w:t>
+      </w:r>
+      <w:r>
+        <w:t>If a service is registered globally and a lazy loaded module is using that service then the Injector will provide the singleton instance for all the eagerly loaded modules, however it will provide a unique service instance for the lazy loaded module.</w:t>
+      </w:r>
+    </w:p>
+    <w:p>
+      <w:r>
+        <w:t xml:space="preserve">Now, let look into </w:t>
+      </w:r>
+      <w:r>
+        <w:t>Angular Modularity</w:t>
+      </w:r>
+    </w:p>
+    <w:p>
+      <w:r>
+        <w:rPr>
+          <w:b/>
+        </w:rPr>
+        <w:t>Slide 9</w:t>
+      </w:r>
+    </w:p>
+    <w:p>
+      <w:pPr>
+        <w:rPr>
+          <w:b/>
+        </w:rPr>
+      </w:pPr>
+      <w:r>
+        <w:rPr>
+          <w:b/>
+        </w:rPr>
+        <w:t>Angular Modularity</w:t>
+      </w:r>
+    </w:p>
+    <w:p>
+      <w:r>
+        <w:t>Modules are a great way to organize an application and extend it with capabilities from external libraries.</w:t>
+      </w:r>
+    </w:p>
+    <w:p>
+      <w:r>
+        <w:t>JavaScript enables us to use this Modular Design pattern from ES6.</w:t>
+      </w:r>
+    </w:p>
+    <w:p>
+      <w:r>
+        <w:t>A JavaScript module is an individual file with JavaScript code, usually containing a class or a library of functions for a specific purpose within your application. JavaScript modules let you spread your work across multiple files.</w:t>
+      </w:r>
+    </w:p>
+    <w:p>
+      <w:r>
+        <w:t xml:space="preserve">JavaScript modules and </w:t>
+      </w:r>
+      <w:proofErr w:type="spellStart"/>
+      <w:r>
+        <w:t>NgModules</w:t>
+      </w:r>
+      <w:proofErr w:type="spellEnd"/>
+      <w:r>
+        <w:t xml:space="preserve"> can help you modularize your code, but they are very different. Angular applications rely on both kinds of modules.</w:t>
+      </w:r>
+    </w:p>
+    <w:p>
+      <w:r>
+        <w:t>The Angular framework itself is loaded as a set of JavaScript modules</w:t>
+      </w:r>
+      <w:r>
+        <w:t>.</w:t>
+      </w:r>
+    </w:p>
+    <w:p>
+      <w:r>
+        <w:t xml:space="preserve">An </w:t>
+      </w:r>
+      <w:proofErr w:type="spellStart"/>
+      <w:r>
+        <w:t>NgModule</w:t>
+      </w:r>
+      <w:proofErr w:type="spellEnd"/>
+      <w:r>
+        <w:t xml:space="preserve"> is a class marked by the @</w:t>
+      </w:r>
+      <w:proofErr w:type="spellStart"/>
+      <w:r>
+        <w:t>NgModule</w:t>
+      </w:r>
+      <w:proofErr w:type="spellEnd"/>
+      <w:r>
+        <w:t xml:space="preserve"> decorator. @</w:t>
+      </w:r>
+      <w:proofErr w:type="spellStart"/>
+      <w:r>
+        <w:t>NgModule</w:t>
+      </w:r>
+      <w:proofErr w:type="spellEnd"/>
+      <w:r>
+        <w:t xml:space="preserve"> takes a metadata object that describes how to compile a component's template and how to create an injector at runtime. It identifies the module's own components, directives, and pipes, making some of them public, through the exports property, so that external components can use them. @</w:t>
+      </w:r>
+      <w:proofErr w:type="spellStart"/>
+      <w:r>
+        <w:t>NgModule</w:t>
+      </w:r>
+      <w:proofErr w:type="spellEnd"/>
+      <w:r>
+        <w:t xml:space="preserve"> can also add service providers to the application dependency injectors.</w:t>
+      </w:r>
+    </w:p>
+    <w:p>
+      <w:r>
+        <w:t>I guess all the Module explanation that I gave earlier is making more sense now.</w:t>
+      </w:r>
+    </w:p>
+    <w:p>
+      <w:r>
+        <w:t xml:space="preserve">Angular libraries are </w:t>
+      </w:r>
+      <w:proofErr w:type="spellStart"/>
+      <w:r>
+        <w:t>NgModules</w:t>
+      </w:r>
+      <w:proofErr w:type="spellEnd"/>
+      <w:r>
+        <w:t xml:space="preserve">, such as </w:t>
+      </w:r>
+      <w:proofErr w:type="spellStart"/>
+      <w:r>
+        <w:t>FormsModule</w:t>
+      </w:r>
+      <w:proofErr w:type="spellEnd"/>
+      <w:r>
+        <w:t xml:space="preserve">, </w:t>
+      </w:r>
+      <w:proofErr w:type="spellStart"/>
+      <w:r>
+        <w:t>HttpClientModule</w:t>
+      </w:r>
+      <w:proofErr w:type="spellEnd"/>
+      <w:r>
+        <w:t xml:space="preserve">, and </w:t>
+      </w:r>
+      <w:proofErr w:type="spellStart"/>
+      <w:r>
+        <w:t>RouterModule</w:t>
+      </w:r>
+      <w:proofErr w:type="spellEnd"/>
+      <w:r>
+        <w:t xml:space="preserve">. Many third-party libraries are available as </w:t>
+      </w:r>
+      <w:proofErr w:type="spellStart"/>
+      <w:r>
+        <w:t>NgModules</w:t>
+      </w:r>
+      <w:proofErr w:type="spellEnd"/>
+      <w:r>
+        <w:t xml:space="preserve"> such as Material Design, Ionic, and AngularFire2.</w:t>
+      </w:r>
+    </w:p>
+    <w:p>
+      <w:r>
+        <w:t xml:space="preserve">Like I mentioned earlier, </w:t>
+      </w:r>
+      <w:r>
+        <w:t>An Angular application needs at least one module that serves as the root module.</w:t>
+      </w:r>
+      <w:r>
+        <w:br/>
+        <w:t>Now, let’s look at some of the frequently used Angular modules.</w:t>
+      </w:r>
+      <w:r>
+        <w:br/>
+      </w:r>
+      <w:r>
+        <w:br/>
+      </w:r>
+      <w:proofErr w:type="spellStart"/>
+      <w:r>
+        <w:t>BrowserModule</w:t>
+      </w:r>
+      <w:proofErr w:type="spellEnd"/>
+      <w:r>
+        <w:tab/>
+      </w:r>
+      <w:r>
+        <w:tab/>
+      </w:r>
+      <w:r>
+        <w:t xml:space="preserve"> </w:t>
+      </w:r>
+      <w:r>
+        <w:t>@angular/platform-browser</w:t>
+      </w:r>
+      <w:r>
+        <w:tab/>
+      </w:r>
+      <w:proofErr w:type="gramStart"/>
+      <w:r>
+        <w:t>When</w:t>
+      </w:r>
+      <w:proofErr w:type="gramEnd"/>
+      <w:r>
+        <w:t xml:space="preserve"> you want to run your application in a browser</w:t>
+      </w:r>
+    </w:p>
+    <w:p>
+      <w:proofErr w:type="spellStart"/>
+      <w:r>
+        <w:t>CommonModule</w:t>
+      </w:r>
+      <w:proofErr w:type="spellEnd"/>
+      <w:r>
+        <w:tab/>
+        <w:t>@angular/common</w:t>
+      </w:r>
+      <w:r>
+        <w:tab/>
+      </w:r>
+      <w:r>
+        <w:tab/>
+      </w:r>
+      <w:r>
+        <w:t xml:space="preserve">When you want to use </w:t>
+      </w:r>
+      <w:proofErr w:type="spellStart"/>
+      <w:r>
+        <w:t>NgIf</w:t>
+      </w:r>
+      <w:proofErr w:type="spellEnd"/>
+      <w:r>
+        <w:t xml:space="preserve">, </w:t>
+      </w:r>
+      <w:proofErr w:type="spellStart"/>
+      <w:r>
+        <w:t>NgFor</w:t>
+      </w:r>
+      <w:proofErr w:type="spellEnd"/>
+    </w:p>
+    <w:p>
+      <w:proofErr w:type="spellStart"/>
+      <w:r>
+        <w:t>FormsModule</w:t>
+      </w:r>
+      <w:proofErr w:type="spellEnd"/>
+      <w:r>
+        <w:tab/>
+      </w:r>
+      <w:r>
+        <w:tab/>
+        <w:t>@angular/forms</w:t>
+      </w:r>
+      <w:r>
+        <w:tab/>
+        <w:t xml:space="preserve">When you want to build template driven forms (includes </w:t>
+      </w:r>
+      <w:proofErr w:type="spellStart"/>
+      <w:r>
+        <w:t>NgModel</w:t>
+      </w:r>
+      <w:proofErr w:type="spellEnd"/>
+      <w:r>
+        <w:t>)</w:t>
+      </w:r>
+    </w:p>
+    <w:p>
+      <w:proofErr w:type="spellStart"/>
+      <w:r>
+        <w:t>ReactiveFormsModule</w:t>
+      </w:r>
+      <w:proofErr w:type="spellEnd"/>
+      <w:r>
+        <w:tab/>
+        <w:t>@angular/forms</w:t>
+      </w:r>
+      <w:r>
+        <w:tab/>
+      </w:r>
+      <w:r>
+        <w:tab/>
+      </w:r>
+      <w:r>
+        <w:t>When you want to build reactive forms</w:t>
+      </w:r>
+    </w:p>
+    <w:p>
+      <w:proofErr w:type="spellStart"/>
+      <w:r>
+        <w:t>RouterModule</w:t>
+      </w:r>
+      <w:proofErr w:type="spellEnd"/>
+      <w:r>
+        <w:tab/>
+      </w:r>
+      <w:r>
+        <w:tab/>
+        <w:t>@angular/router</w:t>
+      </w:r>
+      <w:r>
+        <w:tab/>
+      </w:r>
+      <w:r>
+        <w:tab/>
+      </w:r>
+      <w:r>
+        <w:t xml:space="preserve">When you want to use </w:t>
+      </w:r>
+      <w:proofErr w:type="spellStart"/>
+      <w:r>
+        <w:t>RouterLink</w:t>
+      </w:r>
+      <w:proofErr w:type="spellEnd"/>
+      <w:r>
+        <w:t>, .</w:t>
+      </w:r>
+      <w:proofErr w:type="spellStart"/>
+      <w:proofErr w:type="gramStart"/>
+      <w:r>
+        <w:t>forRoot</w:t>
+      </w:r>
+      <w:proofErr w:type="spellEnd"/>
+      <w:r>
+        <w:t>(</w:t>
+      </w:r>
+      <w:proofErr w:type="gramEnd"/>
+      <w:r>
+        <w:t>), and .</w:t>
+      </w:r>
+      <w:proofErr w:type="spellStart"/>
+      <w:r>
+        <w:t>forChild</w:t>
+      </w:r>
+      <w:proofErr w:type="spellEnd"/>
+      <w:r>
+        <w:t>()</w:t>
+      </w:r>
+    </w:p>
+    <w:p>
+      <w:proofErr w:type="spellStart"/>
+      <w:r>
+        <w:t>HttpClientModule</w:t>
+      </w:r>
+      <w:proofErr w:type="spellEnd"/>
+      <w:r>
+        <w:tab/>
+        <w:t>@angular/common/http</w:t>
+      </w:r>
+      <w:r>
+        <w:tab/>
+      </w:r>
+      <w:proofErr w:type="gramStart"/>
+      <w:r>
+        <w:t>When</w:t>
+      </w:r>
+      <w:proofErr w:type="gramEnd"/>
+      <w:r>
+        <w:t xml:space="preserve"> you want to talk to a server</w:t>
+      </w:r>
+    </w:p>
+    <w:p>
+      <w:r>
+        <w:lastRenderedPageBreak/>
+        <w:t xml:space="preserve">As we can see Angular distributes all of </w:t>
+      </w:r>
+      <w:proofErr w:type="spellStart"/>
+      <w:proofErr w:type="gramStart"/>
+      <w:r>
+        <w:t>it’s</w:t>
+      </w:r>
+      <w:proofErr w:type="spellEnd"/>
+      <w:proofErr w:type="gramEnd"/>
+      <w:r>
+        <w:t xml:space="preserve"> features into various modules and provides us with the ability to import only the modules which we need. Thus it significantly reduces the overall bundle size makes our application a bit </w:t>
+      </w:r>
+      <w:proofErr w:type="spellStart"/>
+      <w:r>
+        <w:t>mre</w:t>
+      </w:r>
+      <w:proofErr w:type="spellEnd"/>
+      <w:r>
+        <w:t xml:space="preserve"> faster as we are importing the modules only that are needed with the control of when &amp; where.</w:t>
+      </w:r>
+    </w:p>
+    <w:p>
+      <w:r>
+        <w:rPr>
+          <w:b/>
+        </w:rPr>
+        <w:t xml:space="preserve">Slide </w:t>
+      </w:r>
+      <w:r>
+        <w:rPr>
+          <w:b/>
+        </w:rPr>
+        <w:t>10</w:t>
+      </w:r>
+    </w:p>
+    <w:p>
+      <w:r>
+        <w:t xml:space="preserve">Now as we develop Angular applications, we can &amp; should segregate our code into appropriate module like feature, shared as per our requirement. Thus following the Modular architecture which </w:t>
+      </w:r>
+      <w:r>
+        <w:t>is</w:t>
+      </w:r>
+      <w:r>
+        <w:t xml:space="preserve"> an organizational best practice</w:t>
+      </w:r>
+      <w:r>
+        <w:t>.</w:t>
+      </w:r>
+    </w:p>
+    <w:p>
+      <w:r>
+        <w:t>Let’s look at some of the types of modules we can segregate our modules into.</w:t>
+      </w:r>
+    </w:p>
+    <w:p>
+      <w:pPr>
+        <w:pStyle w:val="ListParagraph"/>
+        <w:numPr>
+          <w:ilvl w:val="0"/>
+          <w:numId w:val="1"/>
+        </w:numPr>
+      </w:pPr>
+      <w:r>
+        <w:t xml:space="preserve">Root Module – App Module which </w:t>
+      </w:r>
+      <w:r>
+        <w:t>bootstr</w:t>
+      </w:r>
+      <w:r>
+        <w:t>aps</w:t>
+      </w:r>
+      <w:r>
+        <w:t xml:space="preserve"> </w:t>
+      </w:r>
+      <w:r>
+        <w:t>your application.</w:t>
+      </w:r>
+    </w:p>
+    <w:p>
+      <w:pPr>
+        <w:pStyle w:val="ListParagraph"/>
+        <w:numPr>
+          <w:ilvl w:val="0"/>
+          <w:numId w:val="1"/>
+        </w:numPr>
+      </w:pPr>
+      <w:r>
+        <w:t xml:space="preserve">Core Module – It is the module that contains the base components, services that needed at initial load of the application. </w:t>
+      </w:r>
+      <w:proofErr w:type="spellStart"/>
+      <w:r>
+        <w:t>Eg</w:t>
+      </w:r>
+      <w:proofErr w:type="spellEnd"/>
+      <w:r>
+        <w:t xml:space="preserve">: Login Page, Homepage, App Constants, API Constants, Routing Constants (Route Paths). </w:t>
+      </w:r>
+    </w:p>
+    <w:p>
+      <w:pPr>
+        <w:pStyle w:val="ListParagraph"/>
+        <w:numPr>
+          <w:ilvl w:val="0"/>
+          <w:numId w:val="1"/>
+        </w:numPr>
+      </w:pPr>
+      <w:r>
+        <w:t>Feature Modules – It is</w:t>
+      </w:r>
+      <w:r>
+        <w:t xml:space="preserve"> organized around a feature, business </w:t>
+      </w:r>
+      <w:proofErr w:type="spellStart"/>
+      <w:r>
+        <w:t>usecase</w:t>
+      </w:r>
+      <w:proofErr w:type="spellEnd"/>
+      <w:r>
+        <w:t>,</w:t>
+      </w:r>
+      <w:r>
+        <w:t xml:space="preserve"> </w:t>
+      </w:r>
+      <w:proofErr w:type="gramStart"/>
+      <w:r>
+        <w:t>widget</w:t>
+      </w:r>
+      <w:proofErr w:type="gramEnd"/>
+      <w:r>
+        <w:t xml:space="preserve"> or user experience</w:t>
+      </w:r>
+      <w:r>
+        <w:t>.</w:t>
+      </w:r>
+      <w:r>
+        <w:t xml:space="preserve"> </w:t>
+      </w:r>
+    </w:p>
+    <w:p>
+      <w:pPr>
+        <w:pStyle w:val="ListParagraph"/>
+        <w:numPr>
+          <w:ilvl w:val="0"/>
+          <w:numId w:val="1"/>
+        </w:numPr>
+      </w:pPr>
+      <w:r>
+        <w:t xml:space="preserve">Routing Modules – It </w:t>
+      </w:r>
+      <w:r>
+        <w:t xml:space="preserve">provides the routing configuration for another </w:t>
+      </w:r>
+      <w:r>
+        <w:t>Module.</w:t>
+      </w:r>
+    </w:p>
+    <w:p>
+      <w:pPr>
+        <w:pStyle w:val="ListParagraph"/>
+        <w:numPr>
+          <w:ilvl w:val="0"/>
+          <w:numId w:val="1"/>
+        </w:numPr>
+      </w:pPr>
+      <w:r>
+        <w:t>Shared Modules – It encapsulates</w:t>
+      </w:r>
+      <w:r>
+        <w:t xml:space="preserve"> a set of components, directives, and pipes available to other </w:t>
+      </w:r>
+      <w:r>
+        <w:t>modules</w:t>
+      </w:r>
+      <w:r>
+        <w:t>.</w:t>
+      </w:r>
+      <w:r>
+        <w:t xml:space="preserve"> Any component, directive, pipe and even built in modules that are being imported and used in two or more components of different modules should be moved to </w:t>
+      </w:r>
+      <w:proofErr w:type="gramStart"/>
+      <w:r>
+        <w:t>shared</w:t>
+      </w:r>
+      <w:proofErr w:type="gramEnd"/>
+      <w:r>
+        <w:t xml:space="preserve"> modules. We should always keep keen check on the size of the shared module as it will be imported across modules as it may increase the size of the modules it is being imported in. We should try further segregate these Shared into Feature specific shared modules.</w:t>
+      </w:r>
+    </w:p>
+    <w:p>
+      <w:pPr>
+        <w:pStyle w:val="ListParagraph"/>
+        <w:numPr>
+          <w:ilvl w:val="0"/>
+          <w:numId w:val="1"/>
+        </w:numPr>
+      </w:pPr>
+      <w:r>
+        <w:t>Service</w:t>
+      </w:r>
+      <w:r>
+        <w:t xml:space="preserve"> Module – It should contain all he </w:t>
+      </w:r>
+      <w:r>
+        <w:t>utility services such as data access</w:t>
+      </w:r>
+      <w:r>
+        <w:t xml:space="preserve"> (API calls),</w:t>
+      </w:r>
+      <w:r>
+        <w:t xml:space="preserve"> </w:t>
+      </w:r>
+      <w:r>
+        <w:t xml:space="preserve">data store, component communication, </w:t>
+      </w:r>
+      <w:r>
+        <w:t>messaging</w:t>
+      </w:r>
+      <w:r>
+        <w:t xml:space="preserve"> (toaster).</w:t>
+      </w:r>
+    </w:p>
+    <w:p>
+      <w:pPr>
+        <w:pStyle w:val="ListParagraph"/>
+      </w:pPr>
       <w:bookmarkStart w:id="0" w:name="_GoBack"/>
       <w:bookmarkEnd w:id="0"/>
     </w:p>
+    <w:p>
+      <w:r>
+        <w:t xml:space="preserve">Now, </w:t>
+      </w:r>
+      <w:r>
+        <w:t xml:space="preserve">These </w:t>
+      </w:r>
+      <w:r>
+        <w:t>Modules can be loaded eagerly when the application starts or lazy loaded asynchronously by the router.</w:t>
+      </w:r>
+    </w:p>
+    <w:p/>
     <w:sectPr>
       <w:pgSz w:w="11907" w:h="16839" w:code="9"/>
       <w:pgMar w:top="720" w:right="720" w:bottom="720" w:left="720" w:header="720" w:footer="720" w:gutter="0"/>
@@ -186,6 +2003,127 @@
     </w:sectPr>
   </w:body>
 </w:document>
+</file>
+
+<file path=word/numbering.xml><?xml version="1.0" encoding="utf-8"?>
+<w:numbering xmlns:wpc="http://schemas.microsoft.com/office/word/2010/wordprocessingCanvas" xmlns:mc="http://schemas.openxmlformats.org/markup-compatibility/2006" xmlns:o="urn:schemas-microsoft-com:office:office" xmlns:r="http://schemas.openxmlformats.org/officeDocument/2006/relationships" xmlns:m="http://schemas.openxmlformats.org/officeDocument/2006/math" xmlns:v="urn:schemas-microsoft-com:vml" xmlns:wp14="http://schemas.microsoft.com/office/word/2010/wordprocessingDrawing" xmlns:wp="http://schemas.openxmlformats.org/drawingml/2006/wordprocessingDrawing" xmlns:w10="urn:schemas-microsoft-com:office:word" xmlns:w="http://schemas.openxmlformats.org/wordprocessingml/2006/main" xmlns:w14="http://schemas.microsoft.com/office/word/2010/wordml" xmlns:w15="http://schemas.microsoft.com/office/word/2012/wordml" xmlns:wpg="http://schemas.microsoft.com/office/word/2010/wordprocessingGroup" xmlns:wpi="http://schemas.microsoft.com/office/word/2010/wordprocessingInk" xmlns:wne="http://schemas.microsoft.com/office/word/2006/wordml" xmlns:wps="http://schemas.microsoft.com/office/word/2010/wordprocessingShape" mc:Ignorable="w14 w15 wp14">
+  <w:abstractNum w:abstractNumId="0" w15:restartNumberingAfterBreak="0">
+    <w:nsid w:val="243365F4"/>
+    <w:multiLevelType w:val="hybridMultilevel"/>
+    <w:tmpl w:val="0DB8A8F6"/>
+    <w:lvl w:ilvl="0" w:tplc="04090001">
+      <w:start w:val="1"/>
+      <w:numFmt w:val="bullet"/>
+      <w:lvlText w:val=""/>
+      <w:lvlJc w:val="left"/>
+      <w:pPr>
+        <w:ind w:left="720" w:hanging="360"/>
+      </w:pPr>
+      <w:rPr>
+        <w:rFonts w:ascii="Symbol" w:hAnsi="Symbol" w:hint="default"/>
+      </w:rPr>
+    </w:lvl>
+    <w:lvl w:ilvl="1" w:tplc="04090003">
+      <w:start w:val="1"/>
+      <w:numFmt w:val="bullet"/>
+      <w:lvlText w:val="o"/>
+      <w:lvlJc w:val="left"/>
+      <w:pPr>
+        <w:ind w:left="1440" w:hanging="360"/>
+      </w:pPr>
+      <w:rPr>
+        <w:rFonts w:ascii="Courier New" w:hAnsi="Courier New" w:cs="Courier New" w:hint="default"/>
+      </w:rPr>
+    </w:lvl>
+    <w:lvl w:ilvl="2" w:tplc="04090005">
+      <w:start w:val="1"/>
+      <w:numFmt w:val="bullet"/>
+      <w:lvlText w:val=""/>
+      <w:lvlJc w:val="left"/>
+      <w:pPr>
+        <w:ind w:left="2160" w:hanging="360"/>
+      </w:pPr>
+      <w:rPr>
+        <w:rFonts w:ascii="Wingdings" w:hAnsi="Wingdings" w:hint="default"/>
+      </w:rPr>
+    </w:lvl>
+    <w:lvl w:ilvl="3" w:tplc="04090001" w:tentative="1">
+      <w:start w:val="1"/>
+      <w:numFmt w:val="bullet"/>
+      <w:lvlText w:val=""/>
+      <w:lvlJc w:val="left"/>
+      <w:pPr>
+        <w:ind w:left="2880" w:hanging="360"/>
+      </w:pPr>
+      <w:rPr>
+        <w:rFonts w:ascii="Symbol" w:hAnsi="Symbol" w:hint="default"/>
+      </w:rPr>
+    </w:lvl>
+    <w:lvl w:ilvl="4" w:tplc="04090003" w:tentative="1">
+      <w:start w:val="1"/>
+      <w:numFmt w:val="bullet"/>
+      <w:lvlText w:val="o"/>
+      <w:lvlJc w:val="left"/>
+      <w:pPr>
+        <w:ind w:left="3600" w:hanging="360"/>
+      </w:pPr>
+      <w:rPr>
+        <w:rFonts w:ascii="Courier New" w:hAnsi="Courier New" w:cs="Courier New" w:hint="default"/>
+      </w:rPr>
+    </w:lvl>
+    <w:lvl w:ilvl="5" w:tplc="04090005" w:tentative="1">
+      <w:start w:val="1"/>
+      <w:numFmt w:val="bullet"/>
+      <w:lvlText w:val=""/>
+      <w:lvlJc w:val="left"/>
+      <w:pPr>
+        <w:ind w:left="4320" w:hanging="360"/>
+      </w:pPr>
+      <w:rPr>
+        <w:rFonts w:ascii="Wingdings" w:hAnsi="Wingdings" w:hint="default"/>
+      </w:rPr>
+    </w:lvl>
+    <w:lvl w:ilvl="6" w:tplc="04090001" w:tentative="1">
+      <w:start w:val="1"/>
+      <w:numFmt w:val="bullet"/>
+      <w:lvlText w:val=""/>
+      <w:lvlJc w:val="left"/>
+      <w:pPr>
+        <w:ind w:left="5040" w:hanging="360"/>
+      </w:pPr>
+      <w:rPr>
+        <w:rFonts w:ascii="Symbol" w:hAnsi="Symbol" w:hint="default"/>
+      </w:rPr>
+    </w:lvl>
+    <w:lvl w:ilvl="7" w:tplc="04090003" w:tentative="1">
+      <w:start w:val="1"/>
+      <w:numFmt w:val="bullet"/>
+      <w:lvlText w:val="o"/>
+      <w:lvlJc w:val="left"/>
+      <w:pPr>
+        <w:ind w:left="5760" w:hanging="360"/>
+      </w:pPr>
+      <w:rPr>
+        <w:rFonts w:ascii="Courier New" w:hAnsi="Courier New" w:cs="Courier New" w:hint="default"/>
+      </w:rPr>
+    </w:lvl>
+    <w:lvl w:ilvl="8" w:tplc="04090005" w:tentative="1">
+      <w:start w:val="1"/>
+      <w:numFmt w:val="bullet"/>
+      <w:lvlText w:val=""/>
+      <w:lvlJc w:val="left"/>
+      <w:pPr>
+        <w:ind w:left="6480" w:hanging="360"/>
+      </w:pPr>
+      <w:rPr>
+        <w:rFonts w:ascii="Wingdings" w:hAnsi="Wingdings" w:hint="default"/>
+      </w:rPr>
+    </w:lvl>
+  </w:abstractNum>
+  <w:num w:numId="1">
+    <w:abstractNumId w:val="0"/>
+  </w:num>
+</w:numbering>
 </file>
 
 <file path=word/styles.xml><?xml version="1.0" encoding="utf-8"?>
@@ -625,6 +2563,17 @@
       <w:szCs w:val="24"/>
     </w:rPr>
   </w:style>
+  <w:style w:type="paragraph" w:styleId="ListParagraph">
+    <w:name w:val="List Paragraph"/>
+    <w:basedOn w:val="Normal"/>
+    <w:uiPriority w:val="34"/>
+    <w:qFormat/>
+    <w:rsid w:val="00EA3D98"/>
+    <w:pPr>
+      <w:ind w:left="720"/>
+      <w:contextualSpacing/>
+    </w:pPr>
+  </w:style>
 </w:styles>
 </file>
 

</xml_diff>